<commit_message>
reduced number of actions in autocomplete + report extended
</commit_message>
<xml_diff>
--- a/Otchet.docx
+++ b/Otchet.docx
@@ -270,7 +270,6 @@
           <w:rFonts w:ascii="Times New Roman" w:hAnsi="Times New Roman" w:cs="Times New Roman"/>
           <w:sz w:val="28"/>
           <w:szCs w:val="28"/>
-          <w:lang w:val="en-US"/>
         </w:rPr>
       </w:pPr>
       <w:r>
@@ -286,7 +285,6 @@
           <w:rFonts w:ascii="Times New Roman" w:hAnsi="Times New Roman" w:cs="Times New Roman"/>
           <w:sz w:val="28"/>
           <w:szCs w:val="28"/>
-          <w:lang w:val="en-US"/>
         </w:rPr>
         <w:t>2</w:t>
       </w:r>
@@ -334,15 +332,7 @@
           <w:sz w:val="28"/>
           <w:szCs w:val="28"/>
         </w:rPr>
-        <w:t>на тему «</w:t>
-      </w:r>
-      <w:r>
-        <w:rPr>
-          <w:rFonts w:ascii="Times New Roman" w:hAnsi="Times New Roman" w:cs="Times New Roman"/>
-          <w:sz w:val="28"/>
-          <w:szCs w:val="28"/>
-        </w:rPr>
-        <w:t>Квантификация интерфейсов</w:t>
+        <w:t>на тему «Квантификация интерфейсов</w:t>
       </w:r>
       <w:r>
         <w:rPr>
@@ -413,23 +403,7 @@
           <w:sz w:val="28"/>
           <w:szCs w:val="28"/>
         </w:rPr>
-        <w:t>(«</w:t>
-      </w:r>
-      <w:r>
-        <w:rPr>
-          <w:rFonts w:ascii="Times New Roman" w:hAnsi="Times New Roman" w:cs="Times New Roman"/>
-          <w:sz w:val="28"/>
-          <w:szCs w:val="28"/>
-        </w:rPr>
-        <w:t>Задание химической формулы</w:t>
-      </w:r>
-      <w:r>
-        <w:rPr>
-          <w:rFonts w:ascii="Times New Roman" w:hAnsi="Times New Roman" w:cs="Times New Roman"/>
-          <w:sz w:val="28"/>
-          <w:szCs w:val="28"/>
-        </w:rPr>
-        <w:t>»)</w:t>
+        <w:t>(«Задание химической формулы»)</w:t>
       </w:r>
     </w:p>
     <w:p>
@@ -675,15 +649,7 @@
           <w:sz w:val="28"/>
           <w:szCs w:val="28"/>
         </w:rPr>
-        <w:t>гр. ПИ-</w:t>
-      </w:r>
-      <w:r>
-        <w:rPr>
-          <w:rFonts w:ascii="Times New Roman" w:hAnsi="Times New Roman" w:cs="Times New Roman"/>
-          <w:sz w:val="28"/>
-          <w:szCs w:val="28"/>
-        </w:rPr>
-        <w:t>15-5</w:t>
+        <w:t>гр. ПИ-15-5</w:t>
       </w:r>
     </w:p>
     <w:p>
@@ -727,31 +693,7 @@
           <w:sz w:val="28"/>
           <w:szCs w:val="28"/>
         </w:rPr>
-        <w:t>Шопинский</w:t>
-      </w:r>
-      <w:r>
-        <w:rPr>
-          <w:rFonts w:ascii="Times New Roman" w:hAnsi="Times New Roman" w:cs="Times New Roman"/>
-          <w:sz w:val="28"/>
-          <w:szCs w:val="28"/>
-        </w:rPr>
-        <w:t xml:space="preserve"> М.</w:t>
-      </w:r>
-      <w:r>
-        <w:rPr>
-          <w:rFonts w:ascii="Times New Roman" w:hAnsi="Times New Roman" w:cs="Times New Roman"/>
-          <w:sz w:val="28"/>
-          <w:szCs w:val="28"/>
-        </w:rPr>
-        <w:t>В</w:t>
-      </w:r>
-      <w:r>
-        <w:rPr>
-          <w:rFonts w:ascii="Times New Roman" w:hAnsi="Times New Roman" w:cs="Times New Roman"/>
-          <w:sz w:val="28"/>
-          <w:szCs w:val="28"/>
-        </w:rPr>
-        <w:t>.</w:t>
+        <w:t>Шопинский М.В.</w:t>
       </w:r>
       <w:r>
         <w:rPr>
@@ -983,31 +925,7 @@
           <w:sz w:val="28"/>
           <w:szCs w:val="28"/>
         </w:rPr>
-        <w:t xml:space="preserve">ВАРИАНТ </w:t>
-      </w:r>
-      <w:r>
-        <w:rPr>
-          <w:rFonts w:ascii="Times New Roman" w:hAnsi="Times New Roman" w:cs="Times New Roman"/>
-          <w:sz w:val="28"/>
-          <w:szCs w:val="28"/>
-        </w:rPr>
-        <w:t>2</w:t>
-      </w:r>
-      <w:r>
-        <w:rPr>
-          <w:rFonts w:ascii="Times New Roman" w:hAnsi="Times New Roman" w:cs="Times New Roman"/>
-          <w:sz w:val="28"/>
-          <w:szCs w:val="28"/>
-        </w:rPr>
-        <w:t xml:space="preserve">: </w:t>
-      </w:r>
-      <w:r>
-        <w:rPr>
-          <w:rFonts w:ascii="Times New Roman" w:hAnsi="Times New Roman" w:cs="Times New Roman"/>
-          <w:sz w:val="28"/>
-          <w:szCs w:val="28"/>
-        </w:rPr>
-        <w:t>Таблица Менделеева</w:t>
+        <w:t>ВАРИАНТ 2: Таблица Менделеева</w:t>
       </w:r>
     </w:p>
     <w:p>
@@ -1294,7 +1212,7 @@
           <w:szCs w:val="28"/>
         </w:rPr>
         <w:pict>
-          <v:shape id="_x0000_i1028" type="#_x0000_t75" style="width:467.25pt;height:262.5pt">
+          <v:shape id="_x0000_i1026" type="#_x0000_t75" style="width:467.25pt;height:262.5pt">
             <v:imagedata r:id="rId5" o:title="Capture2"/>
           </v:shape>
         </w:pict>
@@ -1371,7 +1289,7 @@
         </w:rPr>
         <w:lastRenderedPageBreak/>
         <w:pict>
-          <v:shape id="_x0000_i1029" type="#_x0000_t75" style="width:467.25pt;height:262.5pt">
+          <v:shape id="_x0000_i1027" type="#_x0000_t75" style="width:467.25pt;height:262.5pt">
             <v:imagedata r:id="rId6" o:title="Capture"/>
           </v:shape>
         </w:pict>
@@ -1638,8 +1556,98 @@
           <w:szCs w:val="28"/>
         </w:rPr>
       </w:pPr>
+    </w:p>
+    <w:p>
+      <w:pPr>
+        <w:widowControl w:val="0"/>
+        <w:autoSpaceDE w:val="0"/>
+        <w:autoSpaceDN w:val="0"/>
+        <w:adjustRightInd w:val="0"/>
+        <w:jc w:val="center"/>
+        <w:rPr>
+          <w:rFonts w:ascii="Times New Roman" w:hAnsi="Times New Roman" w:cs="Times New Roman"/>
+          <w:sz w:val="28"/>
+          <w:szCs w:val="28"/>
+        </w:rPr>
+      </w:pPr>
+      <w:r>
+        <w:rPr>
+          <w:rFonts w:ascii="Times New Roman" w:hAnsi="Times New Roman" w:cs="Times New Roman"/>
+          <w:sz w:val="28"/>
+          <w:szCs w:val="28"/>
+        </w:rPr>
+        <w:t>ИСПОЛЬЗОВАНИЕ В РАБОТЕ ЗАКОНОВ ХИКА И ФИТСА</w:t>
+      </w:r>
+    </w:p>
+    <w:p>
+      <w:pPr>
+        <w:widowControl w:val="0"/>
+        <w:autoSpaceDE w:val="0"/>
+        <w:autoSpaceDN w:val="0"/>
+        <w:adjustRightInd w:val="0"/>
+        <w:rPr>
+          <w:rFonts w:ascii="Times New Roman" w:hAnsi="Times New Roman" w:cs="Times New Roman"/>
+          <w:sz w:val="28"/>
+          <w:szCs w:val="28"/>
+        </w:rPr>
+      </w:pPr>
+    </w:p>
+    <w:p>
+      <w:pPr>
+        <w:widowControl w:val="0"/>
+        <w:autoSpaceDE w:val="0"/>
+        <w:autoSpaceDN w:val="0"/>
+        <w:adjustRightInd w:val="0"/>
+        <w:rPr>
+          <w:rFonts w:ascii="Times New Roman" w:hAnsi="Times New Roman" w:cs="Times New Roman"/>
+          <w:sz w:val="28"/>
+          <w:szCs w:val="28"/>
+        </w:rPr>
+      </w:pPr>
+      <w:r>
+        <w:rPr>
+          <w:rFonts w:ascii="Times New Roman" w:hAnsi="Times New Roman" w:cs="Times New Roman"/>
+          <w:sz w:val="28"/>
+          <w:szCs w:val="28"/>
+        </w:rPr>
+        <w:t xml:space="preserve">В варианте 1 использованы выпадающие списки, минимизирующие расстояние между последовательно выбираемыми элементами. </w:t>
+      </w:r>
+    </w:p>
+    <w:p>
+      <w:pPr>
+        <w:widowControl w:val="0"/>
+        <w:autoSpaceDE w:val="0"/>
+        <w:autoSpaceDN w:val="0"/>
+        <w:adjustRightInd w:val="0"/>
+        <w:rPr>
+          <w:rFonts w:ascii="Times New Roman" w:hAnsi="Times New Roman" w:cs="Times New Roman"/>
+          <w:sz w:val="28"/>
+          <w:szCs w:val="28"/>
+        </w:rPr>
+      </w:pPr>
+      <w:r>
+        <w:rPr>
+          <w:rFonts w:ascii="Times New Roman" w:hAnsi="Times New Roman" w:cs="Times New Roman"/>
+          <w:sz w:val="28"/>
+          <w:szCs w:val="28"/>
+        </w:rPr>
+        <w:t xml:space="preserve">Большое количество элементов, которое нам навязывает предметная область (порядка 120), делает оптимальность согласно закону Хика одним из основных требований к реализуемому интерфейсу. </w:t>
+      </w:r>
       <w:bookmarkStart w:id="0" w:name="_GoBack"/>
       <w:bookmarkEnd w:id="0"/>
+    </w:p>
+    <w:p>
+      <w:pPr>
+        <w:widowControl w:val="0"/>
+        <w:autoSpaceDE w:val="0"/>
+        <w:autoSpaceDN w:val="0"/>
+        <w:adjustRightInd w:val="0"/>
+        <w:rPr>
+          <w:rFonts w:ascii="Times New Roman" w:hAnsi="Times New Roman" w:cs="Times New Roman"/>
+          <w:sz w:val="28"/>
+          <w:szCs w:val="28"/>
+        </w:rPr>
+      </w:pPr>
     </w:p>
     <w:sectPr>
       <w:pgSz w:w="11906" w:h="16838"/>

</xml_diff>